<commit_message>
fix: remove all old JUIZ enum refs - fixes Vercel build
</commit_message>
<xml_diff>
--- a/matérias.docx
+++ b/matérias.docx
@@ -4,17 +4,17 @@
   <w:body>
     <w:p>
       <w:pPr>
-        <w:pStyle w:val="PargrafodaLista"/>
-        <w:numPr>
-          <w:ilvl w:val="0"/>
-          <w:numId w:val="1"/>
-        </w:numPr>
-      </w:pPr>
+        <w:spacing w:after="0" w:line="240" w:lineRule="auto"/>
+      </w:pPr>
+      <w:bookmarkStart w:id="0" w:name="OLE_LINK1"/>
       <w:r>
         <w:t>Juiz Federal</w:t>
       </w:r>
     </w:p>
     <w:p>
+      <w:pPr>
+        <w:spacing w:after="0" w:line="240" w:lineRule="auto"/>
+      </w:pPr>
       <w:r>
         <w:t xml:space="preserve">Direito </w:t>
       </w:r>
@@ -23,26 +23,41 @@
       </w:r>
     </w:p>
     <w:p>
+      <w:pPr>
+        <w:spacing w:after="0" w:line="240" w:lineRule="auto"/>
+      </w:pPr>
       <w:r>
         <w:t xml:space="preserve">Direito Previdenciário </w:t>
       </w:r>
     </w:p>
     <w:p>
+      <w:pPr>
+        <w:spacing w:after="0" w:line="240" w:lineRule="auto"/>
+      </w:pPr>
       <w:r>
         <w:t xml:space="preserve">Direito Penal Direito </w:t>
       </w:r>
     </w:p>
     <w:p>
+      <w:pPr>
+        <w:spacing w:after="0" w:line="240" w:lineRule="auto"/>
+      </w:pPr>
       <w:r>
         <w:t xml:space="preserve">Processual Penal </w:t>
       </w:r>
     </w:p>
     <w:p>
+      <w:pPr>
+        <w:spacing w:after="0" w:line="240" w:lineRule="auto"/>
+      </w:pPr>
       <w:r>
         <w:t xml:space="preserve">Direito Econômico </w:t>
       </w:r>
     </w:p>
     <w:p>
+      <w:pPr>
+        <w:spacing w:after="0" w:line="240" w:lineRule="auto"/>
+      </w:pPr>
       <w:r>
         <w:t xml:space="preserve">Direito do </w:t>
       </w:r>
@@ -51,26 +66,41 @@
       </w:r>
     </w:p>
     <w:p>
+      <w:pPr>
+        <w:spacing w:after="0" w:line="240" w:lineRule="auto"/>
+      </w:pPr>
       <w:r>
         <w:t>Direito Civil</w:t>
       </w:r>
     </w:p>
     <w:p>
+      <w:pPr>
+        <w:spacing w:after="0" w:line="240" w:lineRule="auto"/>
+      </w:pPr>
       <w:r>
         <w:t>Direito Processual Civil</w:t>
       </w:r>
     </w:p>
     <w:p>
+      <w:pPr>
+        <w:spacing w:after="0" w:line="240" w:lineRule="auto"/>
+      </w:pPr>
       <w:r>
         <w:t>Direito Empresarial</w:t>
       </w:r>
     </w:p>
     <w:p>
+      <w:pPr>
+        <w:spacing w:after="0" w:line="240" w:lineRule="auto"/>
+      </w:pPr>
       <w:r>
         <w:t>Direito Financeiro</w:t>
       </w:r>
     </w:p>
     <w:p>
+      <w:pPr>
+        <w:spacing w:after="0" w:line="240" w:lineRule="auto"/>
+      </w:pPr>
       <w:r>
         <w:t xml:space="preserve">Direito </w:t>
       </w:r>
@@ -79,16 +109,25 @@
       </w:r>
     </w:p>
     <w:p>
+      <w:pPr>
+        <w:spacing w:after="0" w:line="240" w:lineRule="auto"/>
+      </w:pPr>
       <w:r>
         <w:t xml:space="preserve">Direito Administrativo </w:t>
       </w:r>
     </w:p>
     <w:p>
+      <w:pPr>
+        <w:spacing w:after="0" w:line="240" w:lineRule="auto"/>
+      </w:pPr>
       <w:r>
         <w:t xml:space="preserve">Direito Ambiental </w:t>
       </w:r>
     </w:p>
     <w:p>
+      <w:pPr>
+        <w:spacing w:after="0" w:line="240" w:lineRule="auto"/>
+      </w:pPr>
       <w:r>
         <w:t>Direito Internacional Público</w:t>
       </w:r>
@@ -100,29 +139,38 @@
       </w:r>
     </w:p>
     <w:p>
+      <w:pPr>
+        <w:spacing w:after="0" w:line="240" w:lineRule="auto"/>
+      </w:pPr>
       <w:r>
         <w:t xml:space="preserve">Noções gerais de Direito e formação humanística </w:t>
       </w:r>
     </w:p>
     <w:p>
+      <w:pPr>
+        <w:spacing w:after="0" w:line="240" w:lineRule="auto"/>
+      </w:pPr>
       <w:r>
         <w:t>Direitos Humanos</w:t>
       </w:r>
     </w:p>
-    <w:p/>
-    <w:p>
-      <w:pPr>
-        <w:pStyle w:val="PargrafodaLista"/>
-        <w:numPr>
-          <w:ilvl w:val="0"/>
-          <w:numId w:val="1"/>
-        </w:numPr>
+    <w:p>
+      <w:pPr>
+        <w:spacing w:after="0" w:line="240" w:lineRule="auto"/>
+      </w:pPr>
+    </w:p>
+    <w:p>
+      <w:pPr>
+        <w:spacing w:after="0" w:line="240" w:lineRule="auto"/>
       </w:pPr>
       <w:r>
         <w:t>Juiz Estadual</w:t>
       </w:r>
     </w:p>
     <w:p>
+      <w:pPr>
+        <w:spacing w:after="0" w:line="240" w:lineRule="auto"/>
+      </w:pPr>
       <w:r>
         <w:t>Direito Civil</w:t>
       </w:r>
@@ -172,81 +220,85 @@
       </w:r>
       <w:r>
         <w:br/>
+        <w:t>Noções Gerais de Direito e Formação Humanística</w:t>
+      </w:r>
+      <w:r>
+        <w:br/>
+        <w:t>Direitos Humanos</w:t>
+      </w:r>
+    </w:p>
+    <w:p>
+      <w:pPr>
+        <w:spacing w:after="0" w:line="240" w:lineRule="auto"/>
+      </w:pPr>
+    </w:p>
+    <w:p>
+      <w:pPr>
+        <w:spacing w:after="0" w:line="240" w:lineRule="auto"/>
+      </w:pPr>
+      <w:r>
+        <w:t>Procurador do Estado</w:t>
+      </w:r>
+    </w:p>
+    <w:p>
+      <w:pPr>
+        <w:spacing w:after="0" w:line="240" w:lineRule="auto"/>
+      </w:pPr>
+      <w:r>
+        <w:t>Direito Constitucional</w:t>
+      </w:r>
+      <w:r>
+        <w:br/>
+        <w:t>Direito Administrativo</w:t>
+      </w:r>
+      <w:r>
+        <w:br/>
+        <w:t>Direito Civil</w:t>
+      </w:r>
+      <w:r>
+        <w:br/>
+        <w:t>Direito Empresarial</w:t>
+      </w:r>
+      <w:r>
+        <w:br/>
+        <w:t>Direito Processual Civil</w:t>
+      </w:r>
+      <w:r>
+        <w:br/>
+        <w:t>Direito do Trabalho</w:t>
+      </w:r>
+      <w:r>
+        <w:br/>
+        <w:t>Direito Processual do Trabalho</w:t>
+      </w:r>
+      <w:r>
+        <w:br/>
+        <w:t>Direito Tributário</w:t>
+      </w:r>
+      <w:r>
+        <w:br/>
+        <w:t>Processo Tributário</w:t>
+      </w:r>
+      <w:r>
+        <w:br/>
+        <w:t>Direito Ambiental</w:t>
+      </w:r>
+      <w:r>
+        <w:br/>
+        <w:t>Direito Financeiro</w:t>
+      </w:r>
+      <w:r>
+        <w:br/>
       </w:r>
       <w:r>
         <w:lastRenderedPageBreak/>
-        <w:t>Noções Gerais de Direito e Formação Humanística</w:t>
-      </w:r>
-      <w:r>
-        <w:br/>
-        <w:t>Direitos Humanos</w:t>
-      </w:r>
-    </w:p>
-    <w:p/>
-    <w:p>
-      <w:pPr>
-        <w:pStyle w:val="PargrafodaLista"/>
-        <w:numPr>
-          <w:ilvl w:val="0"/>
-          <w:numId w:val="1"/>
-        </w:numPr>
-      </w:pPr>
-      <w:r>
-        <w:t>Procurador do Estado</w:t>
-      </w:r>
-    </w:p>
-    <w:p>
-      <w:r>
-        <w:t>Direito Constitucional</w:t>
-      </w:r>
-      <w:r>
-        <w:br/>
-        <w:t>Direito Administrativo</w:t>
-      </w:r>
-      <w:r>
-        <w:br/>
-        <w:t>Direito Civil</w:t>
-      </w:r>
-      <w:r>
-        <w:br/>
-        <w:t>Direito Empresarial</w:t>
-      </w:r>
-      <w:r>
-        <w:br/>
-        <w:t>Direito Processual Civil</w:t>
-      </w:r>
-      <w:r>
-        <w:br/>
-        <w:t>Direito do Trabalho</w:t>
-      </w:r>
-      <w:r>
-        <w:br/>
-        <w:t>Direito Processual do Trabalho</w:t>
-      </w:r>
-      <w:r>
-        <w:br/>
-        <w:t>Direito Tributário</w:t>
-      </w:r>
-      <w:r>
-        <w:br/>
-        <w:t>Processo Tributário</w:t>
-      </w:r>
-      <w:r>
-        <w:br/>
-        <w:t>Direito Ambiental</w:t>
-      </w:r>
-      <w:r>
-        <w:br/>
-        <w:t>Direito Financeiro</w:t>
-      </w:r>
-      <w:r>
-        <w:br/>
         <w:t>Direito Previdenciário</w:t>
       </w:r>
       <w:r>
         <w:br/>
         <w:t>Direito de Pessoal</w:t>
       </w:r>
+      <w:bookmarkEnd w:id="0"/>
     </w:p>
     <w:sectPr>
       <w:pgSz w:w="11906" w:h="16838"/>

</xml_diff>